<commit_message>
Update Projeto Computação Móvel.docx
</commit_message>
<xml_diff>
--- a/Documentos/Projeto Computação Móvel.docx
+++ b/Documentos/Projeto Computação Móvel.docx
@@ -1017,6 +1017,13 @@
     </w:p>
     <w:sdt>
       <w:sdtPr>
+        <w:rPr>
+          <w:rFonts w:asciiTheme="minorHAnsi" w:eastAsiaTheme="minorHAnsi" w:hAnsiTheme="minorHAnsi" w:cstheme="minorBidi"/>
+          <w:color w:val="auto"/>
+          <w:sz w:val="24"/>
+          <w:szCs w:val="22"/>
+          <w:lang w:eastAsia="en-US"/>
+        </w:rPr>
         <w:id w:val="-1796215665"/>
         <w:docPartObj>
           <w:docPartGallery w:val="Table of Contents"/>
@@ -1025,13 +1032,8 @@
       </w:sdtPr>
       <w:sdtEndPr>
         <w:rPr>
-          <w:rFonts w:asciiTheme="minorHAnsi" w:eastAsiaTheme="minorHAnsi" w:hAnsiTheme="minorHAnsi" w:cstheme="minorBidi"/>
           <w:b/>
           <w:bCs/>
-          <w:color w:val="auto"/>
-          <w:sz w:val="24"/>
-          <w:szCs w:val="22"/>
-          <w:lang w:eastAsia="en-US"/>
         </w:rPr>
       </w:sdtEndPr>
       <w:sdtContent>
@@ -1764,19 +1766,7 @@
     </w:p>
     <w:p>
       <w:r>
-        <w:t>Ao assinalar o problema em questão</w:t>
-      </w:r>
-      <w:r>
-        <w:t>, na página de reportes</w:t>
-      </w:r>
-      <w:r>
-        <w:t>, o utilizador ainda poderá escrever uma descrição e tirar uma fotografia do problema. Existe</w:t>
-      </w:r>
-      <w:r>
-        <w:t xml:space="preserve">, como página principal da aplicação, </w:t>
-      </w:r>
-      <w:r>
-        <w:t>um mapa do Campus IPS onde é possível visualizar todos os problemas reportados. Os problemas podem ser normais ou urgentes, onde os problemas urgentes terão um ícone de contraste.</w:t>
+        <w:t>Ao assinalar o problema em questão, na página de reportes, o utilizador ainda poderá escrever uma descrição e tirar uma fotografia do problema. Existe, como página principal da aplicação, um mapa do Campus IPS onde é possível visualizar todos os problemas reportados. Os problemas podem ser normais ou urgentes, onde os problemas urgentes terão um ícone de contraste.</w:t>
       </w:r>
     </w:p>
     <w:p>
@@ -1862,13 +1852,7 @@
         </w:numPr>
       </w:pPr>
       <w:r>
-        <w:t xml:space="preserve">Ajuda: os utilizadores terão uma </w:t>
-      </w:r>
-      <w:r>
-        <w:t>página</w:t>
-      </w:r>
-      <w:r>
-        <w:t xml:space="preserve"> de suporte para reportar erros/</w:t>
+        <w:t>Ajuda: os utilizadores terão uma página de suporte para reportar erros/</w:t>
       </w:r>
       <w:r>
         <w:rPr>
@@ -1941,13 +1925,7 @@
         </w:numPr>
       </w:pPr>
       <w:r>
-        <w:t xml:space="preserve">Marcar problema como urgente: é possível o utilizador ao reportar um problema, fazendo a marcação do mesmo como urgente. </w:t>
-      </w:r>
-      <w:r>
-        <w:t>Os problemas urgentes</w:t>
-      </w:r>
-      <w:r>
-        <w:t xml:space="preserve"> terão um ícone de contraste;</w:t>
+        <w:t>Marcar problema como urgente: é possível o utilizador ao reportar um problema, fazendo a marcação do mesmo como urgente. Os problemas urgentes terão um ícone de contraste;</w:t>
       </w:r>
     </w:p>
     <w:p>
@@ -2001,27 +1979,7 @@
         </w:numPr>
       </w:pPr>
       <w:r>
-        <w:t>Feedback</w:t>
-      </w:r>
-      <w:r>
-        <w:t xml:space="preserve">: </w:t>
-      </w:r>
-      <w:r>
-        <w:t xml:space="preserve">Serão mostradas </w:t>
-      </w:r>
-      <w:proofErr w:type="gramStart"/>
-      <w:r>
-        <w:t xml:space="preserve">algumas </w:t>
-      </w:r>
-      <w:r>
-        <w:t>notificação</w:t>
-      </w:r>
-      <w:proofErr w:type="gramEnd"/>
-      <w:r>
-        <w:t xml:space="preserve"> de feedback</w:t>
-      </w:r>
-      <w:r>
-        <w:t>.</w:t>
+        <w:t>Feedback: Serão mostradas algumas notificação de feedback.</w:t>
       </w:r>
     </w:p>
     <w:p/>
@@ -2147,6 +2105,24 @@
         <w:rPr>
           <w:lang w:eastAsia="pt-PT"/>
         </w:rPr>
+        <w:t>Sensor de impressão digital: Utiliza o sensor de impressão digital para sair da conta;</w:t>
+      </w:r>
+    </w:p>
+    <w:p>
+      <w:pPr>
+        <w:pStyle w:val="PargrafodaLista"/>
+        <w:numPr>
+          <w:ilvl w:val="0"/>
+          <w:numId w:val="5"/>
+        </w:numPr>
+        <w:rPr>
+          <w:lang w:eastAsia="pt-PT"/>
+        </w:rPr>
+      </w:pPr>
+      <w:r>
+        <w:rPr>
+          <w:lang w:eastAsia="pt-PT"/>
+        </w:rPr>
         <w:t>Luminosidade: permite aumentar e diminuir a luminosidade do dispositivo dependendo da luminosidade do ambiente que o rodeia;</w:t>
       </w:r>
     </w:p>
@@ -2212,13 +2188,7 @@
         </w:numPr>
       </w:pPr>
       <w:r>
-        <w:t xml:space="preserve">Agilidade na resolução de problemas: os utilizadores podem reportar problemas rapidamente e facilmente. A rapidez na resolução </w:t>
-      </w:r>
-      <w:r>
-        <w:t>desses problemas</w:t>
-      </w:r>
-      <w:r>
-        <w:t xml:space="preserve"> ajuda a minimizar o impacto negativo na rotina académica.</w:t>
+        <w:t>Agilidade na resolução de problemas: os utilizadores podem reportar problemas rapidamente e facilmente. A rapidez na resolução desses problemas ajuda a minimizar o impacto negativo na rotina académica.</w:t>
       </w:r>
     </w:p>
     <w:p>
@@ -3675,6 +3645,7 @@
   <w:style w:type="character" w:default="1" w:styleId="Tipodeletrapredefinidodopargrafo">
     <w:name w:val="Default Paragraph Font"/>
     <w:uiPriority w:val="1"/>
+    <w:semiHidden/>
     <w:unhideWhenUsed/>
   </w:style>
   <w:style w:type="table" w:default="1" w:styleId="Tabelanormal">

</xml_diff>